<commit_message>
just 2 more parts to this question ughhhhh
</commit_message>
<xml_diff>
--- a/HW3.docx
+++ b/HW3.docx
@@ -5428,69 +5428,7 @@
         <w:rPr>
           <w:rFonts w:ascii="Avenir Light" w:eastAsiaTheme="majorEastAsia" w:hAnsi="Avenir Light"/>
         </w:rPr>
-        <w:t xml:space="preserve">So </w:t>
-      </w:r>
-      <m:oMath>
-        <m:r>
-          <w:rPr>
-            <w:rFonts w:ascii="Cambria Math" w:eastAsiaTheme="majorEastAsia" w:hAnsi="Cambria Math"/>
-          </w:rPr>
-          <m:t>i</m:t>
-        </m:r>
-      </m:oMath>
-      <w:r>
-        <w:rPr>
-          <w:rFonts w:ascii="Avenir Light" w:eastAsiaTheme="majorEastAsia" w:hAnsi="Avenir Light"/>
-        </w:rPr>
-        <w:t xml:space="preserve"> is the first clause whose width is </w:t>
-      </w:r>
-      <m:oMath>
-        <m:r>
-          <w:rPr>
-            <w:rFonts w:ascii="Cambria Math" w:eastAsiaTheme="majorEastAsia" w:hAnsi="Cambria Math"/>
-          </w:rPr>
-          <m:t>≥1</m:t>
-        </m:r>
-      </m:oMath>
-      <w:r>
-        <w:rPr>
-          <w:rFonts w:ascii="Avenir Light" w:eastAsiaTheme="majorEastAsia" w:hAnsi="Avenir Light"/>
-        </w:rPr>
-        <w:t xml:space="preserve">, and </w:t>
-      </w:r>
-      <m:oMath>
-        <m:r>
-          <w:rPr>
-            <w:rFonts w:ascii="Cambria Math" w:eastAsiaTheme="majorEastAsia" w:hAnsi="Cambria Math"/>
-          </w:rPr>
-          <m:t>j</m:t>
-        </m:r>
-      </m:oMath>
-      <w:r>
-        <w:rPr>
-          <w:rFonts w:ascii="Avenir Light" w:eastAsiaTheme="majorEastAsia" w:hAnsi="Avenir Light"/>
-        </w:rPr>
-        <w:t xml:space="preserve"> is the first literal in clause </w:t>
-      </w:r>
-      <m:oMath>
-        <m:r>
-          <w:rPr>
-            <w:rFonts w:ascii="Cambria Math" w:eastAsiaTheme="majorEastAsia" w:hAnsi="Cambria Math"/>
-          </w:rPr>
-          <m:t>i</m:t>
-        </m:r>
-      </m:oMath>
-      <w:r>
-        <w:rPr>
-          <w:rFonts w:ascii="Avenir Light" w:eastAsiaTheme="majorEastAsia" w:hAnsi="Avenir Light"/>
-        </w:rPr>
-        <w:t>.</w:t>
-      </w:r>
-      <w:r>
-        <w:rPr>
-          <w:rFonts w:ascii="Avenir Light" w:eastAsiaTheme="majorEastAsia" w:hAnsi="Avenir Light"/>
-        </w:rPr>
-        <w:t xml:space="preserve"> By “doesn’t falsify </w:t>
+        <w:t xml:space="preserve">By “doesn’t falsify </w:t>
       </w:r>
       <m:oMath>
         <m:sSub>
@@ -6188,7 +6126,353 @@
         <w:rPr>
           <w:rFonts w:ascii="Avenir Light" w:eastAsiaTheme="majorEastAsia" w:hAnsi="Avenir Light"/>
         </w:rPr>
-        <w:t>S</w:t>
+        <w:t xml:space="preserve">For a restriction to be bad, at least one </w:t>
+      </w:r>
+      <m:oMath>
+        <m:sSub>
+          <m:sSubPr>
+            <m:ctrlPr>
+              <w:rPr>
+                <w:rFonts w:ascii="Cambria Math" w:eastAsiaTheme="majorEastAsia" w:hAnsi="Cambria Math"/>
+                <w:i/>
+              </w:rPr>
+            </m:ctrlPr>
+          </m:sSubPr>
+          <m:e>
+            <m:r>
+              <w:rPr>
+                <w:rFonts w:ascii="Cambria Math" w:eastAsiaTheme="majorEastAsia" w:hAnsi="Cambria Math"/>
+              </w:rPr>
+              <m:t>T</m:t>
+            </m:r>
+          </m:e>
+          <m:sub>
+            <m:r>
+              <w:rPr>
+                <w:rFonts w:ascii="Cambria Math" w:eastAsiaTheme="majorEastAsia" w:hAnsi="Cambria Math"/>
+              </w:rPr>
+              <m:t>i</m:t>
+            </m:r>
+          </m:sub>
+        </m:sSub>
+      </m:oMath>
+      <w:r>
+        <w:rPr>
+          <w:rFonts w:ascii="Avenir Light" w:eastAsiaTheme="majorEastAsia" w:hAnsi="Avenir Light"/>
+        </w:rPr>
+        <w:t xml:space="preserve"> has to be neither constantly </w:t>
+      </w:r>
+      <m:oMath>
+        <m:r>
+          <m:rPr>
+            <m:sty m:val="p"/>
+          </m:rPr>
+          <w:rPr>
+            <w:rFonts w:ascii="Cambria Math" w:eastAsiaTheme="majorEastAsia" w:hAnsi="Cambria Math"/>
+          </w:rPr>
+          <m:t>true</m:t>
+        </m:r>
+      </m:oMath>
+      <w:r>
+        <w:rPr>
+          <w:rFonts w:ascii="Avenir Light" w:eastAsiaTheme="majorEastAsia" w:hAnsi="Avenir Light"/>
+          <w:iCs/>
+        </w:rPr>
+        <w:t xml:space="preserve"> or </w:t>
+      </w:r>
+      <m:oMath>
+        <m:r>
+          <m:rPr>
+            <m:sty m:val="p"/>
+          </m:rPr>
+          <w:rPr>
+            <w:rFonts w:ascii="Cambria Math" w:eastAsiaTheme="majorEastAsia" w:hAnsi="Cambria Math"/>
+          </w:rPr>
+          <m:t>false</m:t>
+        </m:r>
+      </m:oMath>
+      <w:r>
+        <w:rPr>
+          <w:rFonts w:ascii="Avenir Light" w:eastAsiaTheme="majorEastAsia" w:hAnsi="Avenir Light"/>
+        </w:rPr>
+        <w:t>, and for</w:t>
+      </w:r>
+      <w:r>
+        <w:rPr>
+          <w:rFonts w:ascii="Avenir Light" w:eastAsiaTheme="majorEastAsia" w:hAnsi="Avenir Light"/>
+        </w:rPr>
+        <w:t xml:space="preserve"> that</w:t>
+      </w:r>
+      <w:r>
+        <w:rPr>
+          <w:rFonts w:ascii="Avenir Light" w:eastAsiaTheme="majorEastAsia" w:hAnsi="Avenir Light"/>
+        </w:rPr>
+        <w:t xml:space="preserve"> </w:t>
+      </w:r>
+      <m:oMath>
+        <m:sSub>
+          <m:sSubPr>
+            <m:ctrlPr>
+              <w:rPr>
+                <w:rFonts w:ascii="Cambria Math" w:eastAsiaTheme="majorEastAsia" w:hAnsi="Cambria Math"/>
+                <w:i/>
+              </w:rPr>
+            </m:ctrlPr>
+          </m:sSubPr>
+          <m:e>
+            <m:r>
+              <w:rPr>
+                <w:rFonts w:ascii="Cambria Math" w:eastAsiaTheme="majorEastAsia" w:hAnsi="Cambria Math"/>
+              </w:rPr>
+              <m:t>T</m:t>
+            </m:r>
+          </m:e>
+          <m:sub>
+            <m:r>
+              <w:rPr>
+                <w:rFonts w:ascii="Cambria Math" w:eastAsiaTheme="majorEastAsia" w:hAnsi="Cambria Math"/>
+              </w:rPr>
+              <m:t>i</m:t>
+            </m:r>
+          </m:sub>
+        </m:sSub>
+      </m:oMath>
+      <w:r>
+        <w:rPr>
+          <w:rFonts w:ascii="Avenir Light" w:eastAsiaTheme="majorEastAsia" w:hAnsi="Avenir Light"/>
+        </w:rPr>
+        <w:t xml:space="preserve"> to be “bad” (i.e. </w:t>
+      </w:r>
+      <w:r>
+        <w:rPr>
+          <w:rFonts w:ascii="Avenir Light" w:eastAsiaTheme="majorEastAsia" w:hAnsi="Avenir Light"/>
+        </w:rPr>
+        <w:t xml:space="preserve">neither constantly </w:t>
+      </w:r>
+      <m:oMath>
+        <m:r>
+          <m:rPr>
+            <m:sty m:val="p"/>
+          </m:rPr>
+          <w:rPr>
+            <w:rFonts w:ascii="Cambria Math" w:eastAsiaTheme="majorEastAsia" w:hAnsi="Cambria Math"/>
+          </w:rPr>
+          <m:t>true</m:t>
+        </m:r>
+      </m:oMath>
+      <w:r>
+        <w:rPr>
+          <w:rFonts w:ascii="Avenir Light" w:eastAsiaTheme="majorEastAsia" w:hAnsi="Avenir Light"/>
+          <w:iCs/>
+        </w:rPr>
+        <w:t xml:space="preserve"> or </w:t>
+      </w:r>
+      <m:oMath>
+        <m:r>
+          <m:rPr>
+            <m:sty m:val="p"/>
+          </m:rPr>
+          <w:rPr>
+            <w:rFonts w:ascii="Cambria Math" w:eastAsiaTheme="majorEastAsia" w:hAnsi="Cambria Math"/>
+          </w:rPr>
+          <m:t>false</m:t>
+        </m:r>
+      </m:oMath>
+      <w:r>
+        <w:rPr>
+          <w:rFonts w:ascii="Avenir Light" w:eastAsiaTheme="majorEastAsia" w:hAnsi="Avenir Light"/>
+        </w:rPr>
+        <w:t>)</w:t>
+      </w:r>
+      <w:r>
+        <w:rPr>
+          <w:rFonts w:ascii="Avenir Light" w:eastAsiaTheme="majorEastAsia" w:hAnsi="Avenir Light"/>
+        </w:rPr>
+        <w:t xml:space="preserve">, at least </w:t>
+      </w:r>
+      <w:r>
+        <w:rPr>
+          <w:rFonts w:ascii="Avenir Light" w:eastAsiaTheme="majorEastAsia" w:hAnsi="Avenir Light"/>
+        </w:rPr>
+        <w:t xml:space="preserve">one </w:t>
+      </w:r>
+      <w:r>
+        <w:rPr>
+          <w:rFonts w:ascii="Avenir Light" w:eastAsiaTheme="majorEastAsia" w:hAnsi="Avenir Light"/>
+        </w:rPr>
+        <w:t>variable</w:t>
+      </w:r>
+      <w:r>
+        <w:rPr>
+          <w:rFonts w:ascii="Avenir Light" w:eastAsiaTheme="majorEastAsia" w:hAnsi="Avenir Light"/>
+        </w:rPr>
+        <w:t xml:space="preserve"> in it has to be free</w:t>
+      </w:r>
+      <w:r>
+        <w:rPr>
+          <w:rFonts w:ascii="Avenir Light" w:eastAsiaTheme="majorEastAsia" w:hAnsi="Avenir Light"/>
+        </w:rPr>
+        <w:t xml:space="preserve">. </w:t>
+      </w:r>
+      <w:r>
+        <w:rPr>
+          <w:rFonts w:ascii="Avenir Light" w:eastAsiaTheme="majorEastAsia" w:hAnsi="Avenir Light"/>
+        </w:rPr>
+        <w:t xml:space="preserve">A “bad” </w:t>
+      </w:r>
+      <m:oMath>
+        <m:sSub>
+          <m:sSubPr>
+            <m:ctrlPr>
+              <w:rPr>
+                <w:rFonts w:ascii="Cambria Math" w:eastAsiaTheme="majorEastAsia" w:hAnsi="Cambria Math"/>
+                <w:i/>
+              </w:rPr>
+            </m:ctrlPr>
+          </m:sSubPr>
+          <m:e>
+            <m:r>
+              <w:rPr>
+                <w:rFonts w:ascii="Cambria Math" w:eastAsiaTheme="majorEastAsia" w:hAnsi="Cambria Math"/>
+              </w:rPr>
+              <m:t>T</m:t>
+            </m:r>
+          </m:e>
+          <m:sub>
+            <m:r>
+              <w:rPr>
+                <w:rFonts w:ascii="Cambria Math" w:eastAsiaTheme="majorEastAsia" w:hAnsi="Cambria Math"/>
+              </w:rPr>
+              <m:t>i</m:t>
+            </m:r>
+          </m:sub>
+        </m:sSub>
+      </m:oMath>
+      <w:r>
+        <w:rPr>
+          <w:rFonts w:ascii="Avenir Light" w:eastAsiaTheme="majorEastAsia" w:hAnsi="Avenir Light"/>
+        </w:rPr>
+        <w:t xml:space="preserve"> could have anywhere from 1 to </w:t>
+      </w:r>
+      <m:oMath>
+        <m:r>
+          <w:rPr>
+            <w:rFonts w:ascii="Cambria Math" w:eastAsiaTheme="majorEastAsia" w:hAnsi="Cambria Math"/>
+          </w:rPr>
+          <m:t>w</m:t>
+        </m:r>
+      </m:oMath>
+      <w:r>
+        <w:rPr>
+          <w:rFonts w:ascii="Avenir Light" w:eastAsiaTheme="majorEastAsia" w:hAnsi="Avenir Light"/>
+        </w:rPr>
+        <w:t xml:space="preserve"> free variables, so u</w:t>
+      </w:r>
+      <w:r>
+        <w:rPr>
+          <w:rFonts w:ascii="Avenir Light" w:eastAsiaTheme="majorEastAsia" w:hAnsi="Avenir Light"/>
+        </w:rPr>
+        <w:t xml:space="preserve">sing what we did in part (a), </w:t>
+      </w:r>
+      <w:r>
+        <w:rPr>
+          <w:rFonts w:ascii="Avenir Light" w:eastAsiaTheme="majorEastAsia" w:hAnsi="Avenir Light"/>
+        </w:rPr>
+        <w:t xml:space="preserve">literal </w:t>
+      </w:r>
+      <m:oMath>
+        <m:r>
+          <w:rPr>
+            <w:rFonts w:ascii="Cambria Math" w:eastAsiaTheme="majorEastAsia" w:hAnsi="Cambria Math"/>
+          </w:rPr>
+          <m:t>j</m:t>
+        </m:r>
+      </m:oMath>
+      <w:r>
+        <w:rPr>
+          <w:rFonts w:ascii="Avenir Light" w:eastAsiaTheme="majorEastAsia" w:hAnsi="Avenir Light"/>
+        </w:rPr>
+        <w:t xml:space="preserve"> could appear as </w:t>
+      </w:r>
+      <w:r>
+        <w:rPr>
+          <w:rFonts w:ascii="Avenir Light" w:eastAsiaTheme="majorEastAsia" w:hAnsi="Avenir Light"/>
+        </w:rPr>
+        <w:t xml:space="preserve">one of one to one of </w:t>
+      </w:r>
+      <m:oMath>
+        <m:r>
+          <w:rPr>
+            <w:rFonts w:ascii="Cambria Math" w:eastAsiaTheme="majorEastAsia" w:hAnsi="Cambria Math"/>
+          </w:rPr>
+          <m:t>w</m:t>
+        </m:r>
+      </m:oMath>
+      <w:r>
+        <w:rPr>
+          <w:rFonts w:ascii="Avenir Light" w:eastAsiaTheme="majorEastAsia" w:hAnsi="Avenir Light"/>
+        </w:rPr>
+        <w:t xml:space="preserve"> free variables in a clause</w:t>
+      </w:r>
+      <w:r>
+        <w:rPr>
+          <w:rFonts w:ascii="Avenir Light" w:eastAsiaTheme="majorEastAsia" w:hAnsi="Avenir Light"/>
+        </w:rPr>
+        <w:t>,</w:t>
+      </w:r>
+      <w:r>
+        <w:rPr>
+          <w:rFonts w:ascii="Avenir Light" w:eastAsiaTheme="majorEastAsia" w:hAnsi="Avenir Light"/>
+        </w:rPr>
+        <w:t xml:space="preserve"> so the corresponding </w:t>
+      </w:r>
+      <m:oMath>
+        <m:sSup>
+          <m:sSupPr>
+            <m:ctrlPr>
+              <w:rPr>
+                <w:rFonts w:ascii="Cambria Math" w:eastAsiaTheme="majorEastAsia" w:hAnsi="Cambria Math"/>
+                <w:i/>
+              </w:rPr>
+            </m:ctrlPr>
+          </m:sSupPr>
+          <m:e>
+            <m:r>
+              <w:rPr>
+                <w:rFonts w:ascii="Cambria Math" w:eastAsiaTheme="majorEastAsia" w:hAnsi="Cambria Math"/>
+              </w:rPr>
+              <m:t>R</m:t>
+            </m:r>
+          </m:e>
+          <m:sup>
+            <m:r>
+              <w:rPr>
+                <w:rFonts w:ascii="Cambria Math" w:eastAsiaTheme="majorEastAsia" w:hAnsi="Cambria Math"/>
+              </w:rPr>
+              <m:t>'</m:t>
+            </m:r>
+          </m:sup>
+        </m:sSup>
+      </m:oMath>
+      <w:r>
+        <w:rPr>
+          <w:rFonts w:ascii="Avenir Light" w:eastAsiaTheme="majorEastAsia" w:hAnsi="Avenir Light"/>
+        </w:rPr>
+        <w:t xml:space="preserve"> could appear a maximum of </w:t>
+      </w:r>
+      <m:oMath>
+        <m:r>
+          <w:rPr>
+            <w:rFonts w:ascii="Cambria Math" w:eastAsiaTheme="majorEastAsia" w:hAnsi="Cambria Math"/>
+          </w:rPr>
+          <m:t>w</m:t>
+        </m:r>
+      </m:oMath>
+      <w:r>
+        <w:rPr>
+          <w:rFonts w:ascii="Avenir Light" w:eastAsiaTheme="majorEastAsia" w:hAnsi="Avenir Light"/>
+        </w:rPr>
+        <w:t xml:space="preserve"> times</w:t>
       </w:r>
     </w:p>
     <w:p>

</xml_diff>

<commit_message>
done and turning my trash in
</commit_message>
<xml_diff>
--- a/HW3.docx
+++ b/HW3.docx
@@ -6459,6 +6459,12 @@
         <w:rPr>
           <w:rFonts w:ascii="Avenir Light" w:eastAsiaTheme="majorEastAsia" w:hAnsi="Avenir Light"/>
         </w:rPr>
+        <w:t>-th</w:t>
+      </w:r>
+      <w:r>
+        <w:rPr>
+          <w:rFonts w:ascii="Avenir Light" w:eastAsiaTheme="majorEastAsia" w:hAnsi="Avenir Light"/>
+        </w:rPr>
         <w:t xml:space="preserve"> bit</w:t>
       </w:r>
       <w:r>
@@ -6613,10 +6619,345 @@
         </w:rPr>
         <w:t>.</w:t>
       </w:r>
+      <w:r>
+        <w:rPr>
+          <w:rFonts w:ascii="Avenir Light" w:eastAsiaTheme="majorEastAsia" w:hAnsi="Avenir Light"/>
+        </w:rPr>
+        <w:t xml:space="preserve"> This situation happens like this, where </w:t>
+      </w:r>
+      <m:oMath>
+        <m:r>
+          <w:rPr>
+            <w:rFonts w:ascii="Cambria Math" w:eastAsiaTheme="majorEastAsia" w:hAnsi="Cambria Math"/>
+          </w:rPr>
+          <m:t>c</m:t>
+        </m:r>
+      </m:oMath>
+      <w:r>
+        <w:rPr>
+          <w:rFonts w:ascii="Avenir Light" w:eastAsiaTheme="majorEastAsia" w:hAnsi="Avenir Light"/>
+        </w:rPr>
+        <w:t xml:space="preserve"> is a restricted variable: </w:t>
+      </w:r>
     </w:p>
     <w:p>
       <w:pPr>
-        <w:ind w:left="360"/>
+        <w:pStyle w:val="ListParagraph"/>
+        <w:rPr>
+          <w:rFonts w:ascii="Cambria Math" w:eastAsiaTheme="majorEastAsia" w:hAnsi="Cambria Math"/>
+          <w:oMath/>
+        </w:rPr>
+      </w:pPr>
+    </w:p>
+    <w:p>
+      <w:pPr>
+        <w:pStyle w:val="ListParagraph"/>
+        <w:rPr>
+          <w:rFonts w:ascii="Avenir Light" w:eastAsiaTheme="majorEastAsia" w:hAnsi="Avenir Light"/>
+        </w:rPr>
+      </w:pPr>
+      <m:oMathPara>
+        <m:oMath>
+          <m:d>
+            <m:dPr>
+              <m:ctrlPr>
+                <w:rPr>
+                  <w:rFonts w:ascii="Cambria Math" w:eastAsiaTheme="majorEastAsia" w:hAnsi="Cambria Math"/>
+                  <w:i/>
+                </w:rPr>
+              </m:ctrlPr>
+            </m:dPr>
+            <m:e>
+              <m:sSub>
+                <m:sSubPr>
+                  <m:ctrlPr>
+                    <w:rPr>
+                      <w:rFonts w:ascii="Cambria Math" w:eastAsiaTheme="majorEastAsia" w:hAnsi="Cambria Math"/>
+                      <w:i/>
+                    </w:rPr>
+                  </m:ctrlPr>
+                </m:sSubPr>
+                <m:e>
+                  <m:r>
+                    <w:rPr>
+                      <w:rFonts w:ascii="Cambria Math" w:eastAsiaTheme="majorEastAsia" w:hAnsi="Cambria Math"/>
+                    </w:rPr>
+                    <m:t>x</m:t>
+                  </m:r>
+                </m:e>
+                <m:sub>
+                  <m:r>
+                    <w:rPr>
+                      <w:rFonts w:ascii="Cambria Math" w:eastAsiaTheme="majorEastAsia" w:hAnsi="Cambria Math"/>
+                    </w:rPr>
+                    <m:t>1</m:t>
+                  </m:r>
+                </m:sub>
+              </m:sSub>
+              <m:r>
+                <w:rPr>
+                  <w:rFonts w:ascii="Cambria Math" w:eastAsiaTheme="majorEastAsia" w:hAnsi="Cambria Math"/>
+                </w:rPr>
+                <m:t>∧c</m:t>
+              </m:r>
+              <m:r>
+                <w:rPr>
+                  <w:rFonts w:ascii="Cambria Math" w:eastAsiaTheme="majorEastAsia" w:hAnsi="Cambria Math"/>
+                </w:rPr>
+                <m:t>∧c∧c</m:t>
+              </m:r>
+            </m:e>
+          </m:d>
+          <m:r>
+            <w:rPr>
+              <w:rFonts w:ascii="Cambria Math" w:eastAsiaTheme="majorEastAsia" w:hAnsi="Cambria Math"/>
+            </w:rPr>
+            <m:t>∨</m:t>
+          </m:r>
+          <m:d>
+            <m:dPr>
+              <m:ctrlPr>
+                <w:rPr>
+                  <w:rFonts w:ascii="Cambria Math" w:eastAsiaTheme="majorEastAsia" w:hAnsi="Cambria Math"/>
+                  <w:i/>
+                </w:rPr>
+              </m:ctrlPr>
+            </m:dPr>
+            <m:e>
+              <m:r>
+                <w:rPr>
+                  <w:rFonts w:ascii="Cambria Math" w:eastAsiaTheme="majorEastAsia" w:hAnsi="Cambria Math"/>
+                </w:rPr>
+                <m:t>…</m:t>
+              </m:r>
+            </m:e>
+          </m:d>
+          <m:r>
+            <w:rPr>
+              <w:rFonts w:ascii="Cambria Math" w:eastAsiaTheme="majorEastAsia" w:hAnsi="Cambria Math"/>
+            </w:rPr>
+            <m:t>∨…</m:t>
+          </m:r>
+        </m:oMath>
+      </m:oMathPara>
+    </w:p>
+    <w:p>
+      <w:pPr>
+        <w:pStyle w:val="ListParagraph"/>
+        <w:rPr>
+          <w:rFonts w:ascii="Avenir Light" w:eastAsiaTheme="majorEastAsia" w:hAnsi="Avenir Light"/>
+        </w:rPr>
+      </w:pPr>
+      <m:oMathPara>
+        <m:oMath>
+          <m:d>
+            <m:dPr>
+              <m:ctrlPr>
+                <w:rPr>
+                  <w:rFonts w:ascii="Cambria Math" w:eastAsiaTheme="majorEastAsia" w:hAnsi="Cambria Math"/>
+                  <w:i/>
+                </w:rPr>
+              </m:ctrlPr>
+            </m:dPr>
+            <m:e>
+              <m:r>
+                <w:rPr>
+                  <w:rFonts w:ascii="Cambria Math" w:eastAsiaTheme="majorEastAsia" w:hAnsi="Cambria Math"/>
+                </w:rPr>
+                <m:t>c</m:t>
+              </m:r>
+              <m:r>
+                <w:rPr>
+                  <w:rFonts w:ascii="Cambria Math" w:eastAsiaTheme="majorEastAsia" w:hAnsi="Cambria Math"/>
+                </w:rPr>
+                <m:t>∧</m:t>
+              </m:r>
+              <m:acc>
+                <m:accPr>
+                  <m:chr m:val="̅"/>
+                  <m:ctrlPr>
+                    <w:rPr>
+                      <w:rFonts w:ascii="Cambria Math" w:eastAsiaTheme="majorEastAsia" w:hAnsi="Cambria Math"/>
+                      <w:i/>
+                    </w:rPr>
+                  </m:ctrlPr>
+                </m:accPr>
+                <m:e>
+                  <m:sSub>
+                    <m:sSubPr>
+                      <m:ctrlPr>
+                        <w:rPr>
+                          <w:rFonts w:ascii="Cambria Math" w:eastAsiaTheme="majorEastAsia" w:hAnsi="Cambria Math"/>
+                          <w:i/>
+                        </w:rPr>
+                      </m:ctrlPr>
+                    </m:sSubPr>
+                    <m:e>
+                      <m:r>
+                        <w:rPr>
+                          <w:rFonts w:ascii="Cambria Math" w:eastAsiaTheme="majorEastAsia" w:hAnsi="Cambria Math"/>
+                        </w:rPr>
+                        <m:t>x</m:t>
+                      </m:r>
+                    </m:e>
+                    <m:sub>
+                      <m:r>
+                        <w:rPr>
+                          <w:rFonts w:ascii="Cambria Math" w:eastAsiaTheme="majorEastAsia" w:hAnsi="Cambria Math"/>
+                        </w:rPr>
+                        <m:t>2</m:t>
+                      </m:r>
+                    </m:sub>
+                  </m:sSub>
+                </m:e>
+              </m:acc>
+              <m:r>
+                <w:rPr>
+                  <w:rFonts w:ascii="Cambria Math" w:eastAsiaTheme="majorEastAsia" w:hAnsi="Cambria Math"/>
+                </w:rPr>
+                <m:t>∧c∧c</m:t>
+              </m:r>
+            </m:e>
+          </m:d>
+          <m:r>
+            <w:rPr>
+              <w:rFonts w:ascii="Cambria Math" w:eastAsiaTheme="majorEastAsia" w:hAnsi="Cambria Math"/>
+            </w:rPr>
+            <m:t>∨</m:t>
+          </m:r>
+          <m:d>
+            <m:dPr>
+              <m:ctrlPr>
+                <w:rPr>
+                  <w:rFonts w:ascii="Cambria Math" w:eastAsiaTheme="majorEastAsia" w:hAnsi="Cambria Math"/>
+                  <w:i/>
+                </w:rPr>
+              </m:ctrlPr>
+            </m:dPr>
+            <m:e>
+              <m:r>
+                <w:rPr>
+                  <w:rFonts w:ascii="Cambria Math" w:eastAsiaTheme="majorEastAsia" w:hAnsi="Cambria Math"/>
+                </w:rPr>
+                <m:t>…</m:t>
+              </m:r>
+            </m:e>
+          </m:d>
+          <m:r>
+            <w:rPr>
+              <w:rFonts w:ascii="Cambria Math" w:eastAsiaTheme="majorEastAsia" w:hAnsi="Cambria Math"/>
+            </w:rPr>
+            <m:t>∨…</m:t>
+          </m:r>
+        </m:oMath>
+      </m:oMathPara>
+    </w:p>
+    <w:p>
+      <w:pPr>
+        <w:pStyle w:val="ListParagraph"/>
+        <w:rPr>
+          <w:rFonts w:ascii="Avenir Light" w:eastAsiaTheme="majorEastAsia" w:hAnsi="Avenir Light"/>
+        </w:rPr>
+      </w:pPr>
+      <m:oMathPara>
+        <m:oMath>
+          <m:d>
+            <m:dPr>
+              <m:ctrlPr>
+                <w:rPr>
+                  <w:rFonts w:ascii="Cambria Math" w:eastAsiaTheme="majorEastAsia" w:hAnsi="Cambria Math"/>
+                  <w:i/>
+                </w:rPr>
+              </m:ctrlPr>
+            </m:dPr>
+            <m:e>
+              <m:r>
+                <w:rPr>
+                  <w:rFonts w:ascii="Cambria Math" w:eastAsiaTheme="majorEastAsia" w:hAnsi="Cambria Math"/>
+                </w:rPr>
+                <m:t>c∧</m:t>
+              </m:r>
+              <m:r>
+                <w:rPr>
+                  <w:rFonts w:ascii="Cambria Math" w:eastAsiaTheme="majorEastAsia" w:hAnsi="Cambria Math"/>
+                </w:rPr>
+                <m:t>c</m:t>
+              </m:r>
+              <m:r>
+                <w:rPr>
+                  <w:rFonts w:ascii="Cambria Math" w:eastAsiaTheme="majorEastAsia" w:hAnsi="Cambria Math"/>
+                </w:rPr>
+                <m:t>∧</m:t>
+              </m:r>
+              <m:sSub>
+                <m:sSubPr>
+                  <m:ctrlPr>
+                    <w:rPr>
+                      <w:rFonts w:ascii="Cambria Math" w:eastAsiaTheme="majorEastAsia" w:hAnsi="Cambria Math"/>
+                      <w:i/>
+                    </w:rPr>
+                  </m:ctrlPr>
+                </m:sSubPr>
+                <m:e>
+                  <m:r>
+                    <w:rPr>
+                      <w:rFonts w:ascii="Cambria Math" w:eastAsiaTheme="majorEastAsia" w:hAnsi="Cambria Math"/>
+                    </w:rPr>
+                    <m:t>x</m:t>
+                  </m:r>
+                </m:e>
+                <m:sub>
+                  <m:r>
+                    <w:rPr>
+                      <w:rFonts w:ascii="Cambria Math" w:eastAsiaTheme="majorEastAsia" w:hAnsi="Cambria Math"/>
+                    </w:rPr>
+                    <m:t>3</m:t>
+                  </m:r>
+                </m:sub>
+              </m:sSub>
+              <m:r>
+                <w:rPr>
+                  <w:rFonts w:ascii="Cambria Math" w:eastAsiaTheme="majorEastAsia" w:hAnsi="Cambria Math"/>
+                </w:rPr>
+                <m:t>∧c</m:t>
+              </m:r>
+            </m:e>
+          </m:d>
+          <m:r>
+            <w:rPr>
+              <w:rFonts w:ascii="Cambria Math" w:eastAsiaTheme="majorEastAsia" w:hAnsi="Cambria Math"/>
+            </w:rPr>
+            <m:t>∨</m:t>
+          </m:r>
+          <m:d>
+            <m:dPr>
+              <m:ctrlPr>
+                <w:rPr>
+                  <w:rFonts w:ascii="Cambria Math" w:eastAsiaTheme="majorEastAsia" w:hAnsi="Cambria Math"/>
+                  <w:i/>
+                </w:rPr>
+              </m:ctrlPr>
+            </m:dPr>
+            <m:e>
+              <m:r>
+                <w:rPr>
+                  <w:rFonts w:ascii="Cambria Math" w:eastAsiaTheme="majorEastAsia" w:hAnsi="Cambria Math"/>
+                </w:rPr>
+                <m:t>…</m:t>
+              </m:r>
+            </m:e>
+          </m:d>
+          <m:r>
+            <w:rPr>
+              <w:rFonts w:ascii="Cambria Math" w:eastAsiaTheme="majorEastAsia" w:hAnsi="Cambria Math"/>
+            </w:rPr>
+            <m:t>∨…</m:t>
+          </m:r>
+        </m:oMath>
+      </m:oMathPara>
+    </w:p>
+    <w:p>
+      <w:pPr>
         <w:rPr>
           <w:rFonts w:ascii="Avenir Light" w:eastAsiaTheme="majorEastAsia" w:hAnsi="Avenir Light"/>
         </w:rPr>
@@ -7625,7 +7966,111 @@
         <w:rPr>
           <w:rFonts w:ascii="Avenir Light" w:eastAsiaTheme="majorEastAsia" w:hAnsi="Avenir Light"/>
         </w:rPr>
-        <w:t xml:space="preserve">Since you can arrive at a </w:t>
+        <w:t xml:space="preserve">For </w:t>
+      </w:r>
+      <m:oMath>
+        <m:r>
+          <w:rPr>
+            <w:rFonts w:ascii="Cambria Math" w:eastAsiaTheme="majorEastAsia" w:hAnsi="Cambria Math"/>
+          </w:rPr>
+          <m:t>δ∈[</m:t>
+        </m:r>
+        <m:r>
+          <w:rPr>
+            <w:rFonts w:ascii="Cambria Math" w:eastAsiaTheme="majorEastAsia" w:hAnsi="Cambria Math"/>
+          </w:rPr>
+          <m:t xml:space="preserve">0, </m:t>
+        </m:r>
+        <m:f>
+          <m:fPr>
+            <m:ctrlPr>
+              <w:rPr>
+                <w:rFonts w:ascii="Cambria Math" w:eastAsiaTheme="majorEastAsia" w:hAnsi="Cambria Math"/>
+                <w:i/>
+              </w:rPr>
+            </m:ctrlPr>
+          </m:fPr>
+          <m:num>
+            <m:r>
+              <w:rPr>
+                <w:rFonts w:ascii="Cambria Math" w:eastAsiaTheme="majorEastAsia" w:hAnsi="Cambria Math"/>
+              </w:rPr>
+              <m:t>1</m:t>
+            </m:r>
+          </m:num>
+          <m:den>
+            <m:r>
+              <w:rPr>
+                <w:rFonts w:ascii="Cambria Math" w:eastAsiaTheme="majorEastAsia" w:hAnsi="Cambria Math"/>
+              </w:rPr>
+              <m:t>3</m:t>
+            </m:r>
+          </m:den>
+        </m:f>
+        <m:r>
+          <w:rPr>
+            <w:rFonts w:ascii="Cambria Math" w:eastAsiaTheme="majorEastAsia" w:hAnsi="Cambria Math"/>
+          </w:rPr>
+          <m:t>]</m:t>
+        </m:r>
+      </m:oMath>
+      <w:r>
+        <w:rPr>
+          <w:rFonts w:ascii="Avenir Light" w:eastAsiaTheme="majorEastAsia" w:hAnsi="Avenir Light"/>
+        </w:rPr>
+        <w:t xml:space="preserve">, </w:t>
+      </w:r>
+      <m:oMath>
+        <m:f>
+          <m:fPr>
+            <m:ctrlPr>
+              <w:rPr>
+                <w:rFonts w:ascii="Cambria Math" w:eastAsiaTheme="majorEastAsia" w:hAnsi="Cambria Math"/>
+                <w:i/>
+              </w:rPr>
+            </m:ctrlPr>
+          </m:fPr>
+          <m:num>
+            <m:r>
+              <w:rPr>
+                <w:rFonts w:ascii="Cambria Math" w:eastAsiaTheme="majorEastAsia" w:hAnsi="Cambria Math"/>
+              </w:rPr>
+              <m:t>2δ</m:t>
+            </m:r>
+          </m:num>
+          <m:den>
+            <m:r>
+              <w:rPr>
+                <w:rFonts w:ascii="Cambria Math" w:eastAsiaTheme="majorEastAsia" w:hAnsi="Cambria Math"/>
+              </w:rPr>
+              <m:t>1-δ</m:t>
+            </m:r>
+          </m:den>
+        </m:f>
+        <m:r>
+          <w:rPr>
+            <w:rFonts w:ascii="Cambria Math" w:eastAsiaTheme="majorEastAsia" w:hAnsi="Cambria Math"/>
+          </w:rPr>
+          <m:t>≤3δ</m:t>
+        </m:r>
+      </m:oMath>
+      <w:r>
+        <w:rPr>
+          <w:rFonts w:ascii="Avenir Light" w:eastAsiaTheme="majorEastAsia" w:hAnsi="Avenir Light"/>
+        </w:rPr>
+        <w:t>. A</w:t>
+      </w:r>
+      <w:r>
+        <w:rPr>
+          <w:rFonts w:ascii="Avenir Light" w:eastAsiaTheme="majorEastAsia" w:hAnsi="Avenir Light"/>
+        </w:rPr>
+        <w:t>nd s</w:t>
+      </w:r>
+      <w:r>
+        <w:rPr>
+          <w:rFonts w:ascii="Avenir Light" w:eastAsiaTheme="majorEastAsia" w:hAnsi="Avenir Light"/>
+        </w:rPr>
+        <w:t xml:space="preserve">ince you can arrive at a </w:t>
       </w:r>
       <m:oMath>
         <m:sSup>
@@ -7675,629 +8120,110 @@
         </w:rPr>
         <w:t xml:space="preserve"> bad </w:t>
       </w:r>
-      <m:oMath>
-        <m:r>
-          <w:rPr>
-            <w:rFonts w:ascii="Cambria Math" w:eastAsiaTheme="majorEastAsia" w:hAnsi="Cambria Math"/>
-          </w:rPr>
-          <m:t>R</m:t>
-        </m:r>
-      </m:oMath>
+      <w:r>
+        <w:rPr>
+          <w:rFonts w:ascii="Avenir Light" w:eastAsiaTheme="majorEastAsia" w:hAnsi="Avenir Light"/>
+        </w:rPr>
+        <w:t>restriction</w:t>
+      </w:r>
       <w:r>
         <w:rPr>
           <w:rFonts w:ascii="Avenir Light" w:eastAsiaTheme="majorEastAsia" w:hAnsi="Avenir Light"/>
         </w:rPr>
         <w:t xml:space="preserve">s, </w:t>
       </w:r>
-    </w:p>
-    <w:p>
-      <w:pPr>
-        <w:pStyle w:val="ListParagraph"/>
-        <w:rPr>
-          <w:rFonts w:ascii="Avenir Light" w:eastAsiaTheme="majorEastAsia" w:hAnsi="Avenir Light"/>
-        </w:rPr>
-      </w:pPr>
-      <m:oMathPara>
-        <m:oMath>
-          <m:r>
-            <m:rPr>
-              <m:scr m:val="double-struck"/>
-            </m:rPr>
-            <w:rPr>
-              <w:rFonts w:ascii="Cambria Math" w:eastAsiaTheme="majorEastAsia" w:hAnsi="Cambria Math"/>
-            </w:rPr>
-            <m:t>P</m:t>
-          </m:r>
-          <m:d>
-            <m:dPr>
-              <m:begChr m:val="["/>
-              <m:endChr m:val="]"/>
-              <m:ctrlPr>
-                <w:rPr>
-                  <w:rFonts w:ascii="Cambria Math" w:eastAsiaTheme="majorEastAsia" w:hAnsi="Cambria Math"/>
-                  <w:i/>
-                </w:rPr>
-              </m:ctrlPr>
-            </m:dPr>
-            <m:e>
-              <m:d>
-                <m:dPr>
-                  <m:ctrlPr>
-                    <w:rPr>
-                      <w:rFonts w:ascii="Cambria Math" w:eastAsiaTheme="majorEastAsia" w:hAnsi="Cambria Math"/>
-                      <w:i/>
-                    </w:rPr>
-                  </m:ctrlPr>
-                </m:dPr>
-                <m:e>
-                  <m:r>
-                    <m:rPr>
-                      <m:sty m:val="bi"/>
-                    </m:rPr>
-                    <w:rPr>
-                      <w:rFonts w:ascii="Cambria Math" w:eastAsiaTheme="majorEastAsia" w:hAnsi="Cambria Math"/>
-                    </w:rPr>
-                    <m:t>J</m:t>
-                  </m:r>
-                  <m:ctrlPr>
-                    <w:rPr>
-                      <w:rFonts w:ascii="Cambria Math" w:eastAsiaTheme="majorEastAsia" w:hAnsi="Cambria Math"/>
-                      <w:b/>
-                      <w:bCs/>
-                      <w:i/>
-                    </w:rPr>
-                  </m:ctrlPr>
-                </m:e>
-                <m:e>
-                  <m:r>
-                    <m:rPr>
-                      <m:sty m:val="bi"/>
-                    </m:rPr>
-                    <w:rPr>
-                      <w:rFonts w:ascii="Cambria Math" w:eastAsiaTheme="majorEastAsia" w:hAnsi="Cambria Math"/>
-                    </w:rPr>
-                    <m:t>z</m:t>
-                  </m:r>
-                </m:e>
-              </m:d>
-              <m:r>
-                <w:rPr>
-                  <w:rFonts w:ascii="Cambria Math" w:eastAsiaTheme="majorEastAsia" w:hAnsi="Cambria Math"/>
-                </w:rPr>
-                <m:t xml:space="preserve"> </m:t>
-              </m:r>
-              <m:r>
-                <m:rPr>
-                  <m:sty m:val="p"/>
-                </m:rPr>
-                <w:rPr>
-                  <w:rFonts w:ascii="Cambria Math" w:eastAsiaTheme="majorEastAsia" w:hAnsi="Cambria Math"/>
-                </w:rPr>
-                <m:t>is bad</m:t>
-              </m:r>
-            </m:e>
-          </m:d>
-          <m:r>
-            <w:rPr>
-              <w:rFonts w:ascii="Cambria Math" w:eastAsiaTheme="majorEastAsia" w:hAnsi="Cambria Math"/>
-            </w:rPr>
-            <m:t>≤w⋅</m:t>
-          </m:r>
-          <m:r>
-            <m:rPr>
-              <m:scr m:val="double-struck"/>
-            </m:rPr>
-            <w:rPr>
-              <w:rFonts w:ascii="Cambria Math" w:eastAsiaTheme="majorEastAsia" w:hAnsi="Cambria Math"/>
-            </w:rPr>
-            <m:t>P</m:t>
-          </m:r>
-          <m:d>
-            <m:dPr>
-              <m:begChr m:val="["/>
-              <m:endChr m:val="]"/>
-              <m:ctrlPr>
-                <w:rPr>
-                  <w:rFonts w:ascii="Cambria Math" w:eastAsiaTheme="majorEastAsia" w:hAnsi="Cambria Math"/>
-                  <w:i/>
-                </w:rPr>
-              </m:ctrlPr>
-            </m:dPr>
-            <m:e>
-              <m:d>
-                <m:dPr>
-                  <m:ctrlPr>
-                    <w:rPr>
-                      <w:rFonts w:ascii="Cambria Math" w:eastAsiaTheme="majorEastAsia" w:hAnsi="Cambria Math"/>
-                      <w:i/>
-                    </w:rPr>
-                  </m:ctrlPr>
-                </m:dPr>
-                <m:e>
-                  <m:r>
-                    <m:rPr>
-                      <m:sty m:val="bi"/>
-                    </m:rPr>
-                    <w:rPr>
-                      <w:rFonts w:ascii="Cambria Math" w:eastAsiaTheme="majorEastAsia" w:hAnsi="Cambria Math"/>
-                    </w:rPr>
-                    <m:t>J</m:t>
-                  </m:r>
-                  <m:ctrlPr>
-                    <w:rPr>
-                      <w:rFonts w:ascii="Cambria Math" w:eastAsiaTheme="majorEastAsia" w:hAnsi="Cambria Math"/>
-                      <w:b/>
-                      <w:bCs/>
-                      <w:i/>
-                    </w:rPr>
-                  </m:ctrlPr>
-                </m:e>
-                <m:e>
-                  <m:r>
-                    <m:rPr>
-                      <m:sty m:val="bi"/>
-                    </m:rPr>
-                    <w:rPr>
-                      <w:rFonts w:ascii="Cambria Math" w:eastAsiaTheme="majorEastAsia" w:hAnsi="Cambria Math"/>
-                    </w:rPr>
-                    <m:t>z</m:t>
-                  </m:r>
-                </m:e>
-              </m:d>
-              <m:r>
-                <w:rPr>
-                  <w:rFonts w:ascii="Cambria Math" w:eastAsiaTheme="majorEastAsia" w:hAnsi="Cambria Math"/>
-                </w:rPr>
-                <m:t>=</m:t>
-              </m:r>
-              <m:sSup>
-                <m:sSupPr>
-                  <m:ctrlPr>
-                    <w:rPr>
-                      <w:rFonts w:ascii="Cambria Math" w:eastAsiaTheme="majorEastAsia" w:hAnsi="Cambria Math"/>
-                      <w:i/>
-                    </w:rPr>
-                  </m:ctrlPr>
-                </m:sSupPr>
-                <m:e>
-                  <m:r>
-                    <w:rPr>
-                      <w:rFonts w:ascii="Cambria Math" w:eastAsiaTheme="majorEastAsia" w:hAnsi="Cambria Math"/>
-                    </w:rPr>
-                    <m:t>R</m:t>
-                  </m:r>
-                </m:e>
-                <m:sup>
-                  <m:r>
-                    <w:rPr>
-                      <w:rFonts w:ascii="Cambria Math" w:eastAsiaTheme="majorEastAsia" w:hAnsi="Cambria Math"/>
-                    </w:rPr>
-                    <m:t>'</m:t>
-                  </m:r>
-                </m:sup>
-              </m:sSup>
-            </m:e>
-          </m:d>
-          <m:r>
-            <w:rPr>
-              <w:rFonts w:ascii="Cambria Math" w:eastAsiaTheme="majorEastAsia" w:hAnsi="Cambria Math"/>
-            </w:rPr>
-            <m:t>=</m:t>
-          </m:r>
-          <m:r>
-            <w:rPr>
-              <w:rFonts w:ascii="Cambria Math" w:eastAsiaTheme="majorEastAsia" w:hAnsi="Cambria Math"/>
-            </w:rPr>
-            <m:t>w⋅</m:t>
-          </m:r>
-          <m:sSup>
-            <m:sSupPr>
-              <m:ctrlPr>
-                <w:rPr>
-                  <w:rFonts w:ascii="Cambria Math" w:eastAsiaTheme="majorEastAsia" w:hAnsi="Cambria Math"/>
-                  <w:i/>
-                </w:rPr>
-              </m:ctrlPr>
-            </m:sSupPr>
-            <m:e>
-              <m:r>
-                <w:rPr>
-                  <w:rFonts w:ascii="Cambria Math" w:eastAsiaTheme="majorEastAsia" w:hAnsi="Cambria Math"/>
-                </w:rPr>
-                <m:t>δ</m:t>
-              </m:r>
-            </m:e>
-            <m:sup>
-              <m:d>
-                <m:dPr>
-                  <m:begChr m:val="|"/>
-                  <m:endChr m:val="|"/>
-                  <m:ctrlPr>
-                    <w:rPr>
-                      <w:rFonts w:ascii="Cambria Math" w:eastAsiaTheme="majorEastAsia" w:hAnsi="Cambria Math"/>
-                      <w:i/>
-                    </w:rPr>
-                  </m:ctrlPr>
-                </m:dPr>
-                <m:e>
-                  <m:r>
-                    <w:rPr>
-                      <w:rFonts w:ascii="Cambria Math" w:eastAsiaTheme="majorEastAsia" w:hAnsi="Cambria Math"/>
-                    </w:rPr>
-                    <m:t>J</m:t>
-                  </m:r>
-                </m:e>
-              </m:d>
-              <m:r>
-                <w:rPr>
-                  <w:rFonts w:ascii="Cambria Math" w:eastAsiaTheme="majorEastAsia" w:hAnsi="Cambria Math"/>
-                </w:rPr>
-                <m:t>-1</m:t>
-              </m:r>
-            </m:sup>
-          </m:sSup>
-          <m:r>
-            <w:rPr>
-              <w:rFonts w:ascii="Cambria Math" w:eastAsiaTheme="majorEastAsia" w:hAnsi="Cambria Math"/>
-            </w:rPr>
-            <m:t>⋅</m:t>
-          </m:r>
-          <m:sSup>
-            <m:sSupPr>
-              <m:ctrlPr>
-                <w:rPr>
-                  <w:rFonts w:ascii="Cambria Math" w:eastAsiaTheme="majorEastAsia" w:hAnsi="Cambria Math"/>
-                  <w:i/>
-                </w:rPr>
-              </m:ctrlPr>
-            </m:sSupPr>
-            <m:e>
-              <m:d>
-                <m:dPr>
-                  <m:ctrlPr>
-                    <w:rPr>
-                      <w:rFonts w:ascii="Cambria Math" w:eastAsiaTheme="majorEastAsia" w:hAnsi="Cambria Math"/>
-                      <w:i/>
-                    </w:rPr>
-                  </m:ctrlPr>
-                </m:dPr>
-                <m:e>
-                  <m:f>
-                    <m:fPr>
-                      <m:ctrlPr>
-                        <w:rPr>
-                          <w:rFonts w:ascii="Cambria Math" w:eastAsiaTheme="majorEastAsia" w:hAnsi="Cambria Math"/>
-                          <w:i/>
-                        </w:rPr>
-                      </m:ctrlPr>
-                    </m:fPr>
-                    <m:num>
-                      <m:r>
-                        <w:rPr>
-                          <w:rFonts w:ascii="Cambria Math" w:eastAsiaTheme="majorEastAsia" w:hAnsi="Cambria Math"/>
-                        </w:rPr>
-                        <m:t>1-δ</m:t>
-                      </m:r>
-                    </m:num>
-                    <m:den>
-                      <m:r>
-                        <w:rPr>
-                          <w:rFonts w:ascii="Cambria Math" w:eastAsiaTheme="majorEastAsia" w:hAnsi="Cambria Math"/>
-                        </w:rPr>
-                        <m:t>2</m:t>
-                      </m:r>
-                    </m:den>
-                  </m:f>
-                </m:e>
-              </m:d>
-            </m:e>
-            <m:sup>
-              <m:r>
-                <w:rPr>
-                  <w:rFonts w:ascii="Cambria Math" w:eastAsiaTheme="majorEastAsia" w:hAnsi="Cambria Math"/>
-                </w:rPr>
-                <m:t>n-</m:t>
-              </m:r>
-              <m:d>
-                <m:dPr>
-                  <m:begChr m:val="|"/>
-                  <m:endChr m:val="|"/>
-                  <m:ctrlPr>
-                    <w:rPr>
-                      <w:rFonts w:ascii="Cambria Math" w:eastAsiaTheme="majorEastAsia" w:hAnsi="Cambria Math"/>
-                      <w:i/>
-                    </w:rPr>
-                  </m:ctrlPr>
-                </m:dPr>
-                <m:e>
-                  <m:r>
-                    <w:rPr>
-                      <w:rFonts w:ascii="Cambria Math" w:eastAsiaTheme="majorEastAsia" w:hAnsi="Cambria Math"/>
-                    </w:rPr>
-                    <m:t>J</m:t>
-                  </m:r>
-                </m:e>
-              </m:d>
-              <m:r>
-                <w:rPr>
-                  <w:rFonts w:ascii="Cambria Math" w:eastAsiaTheme="majorEastAsia" w:hAnsi="Cambria Math"/>
-                </w:rPr>
-                <m:t>+1</m:t>
-              </m:r>
-            </m:sup>
-          </m:sSup>
-        </m:oMath>
-      </m:oMathPara>
-    </w:p>
-    <w:p>
-      <w:pPr>
-        <w:pStyle w:val="ListParagraph"/>
-        <w:rPr>
-          <w:rFonts w:ascii="Avenir Light" w:eastAsiaTheme="majorEastAsia" w:hAnsi="Avenir Light"/>
-        </w:rPr>
-      </w:pPr>
-      <m:oMathPara>
-        <m:oMath>
-          <m:sSup>
-            <m:sSupPr>
-              <m:ctrlPr>
-                <w:rPr>
-                  <w:rFonts w:ascii="Cambria Math" w:eastAsiaTheme="majorEastAsia" w:hAnsi="Cambria Math"/>
-                  <w:i/>
-                </w:rPr>
-              </m:ctrlPr>
-            </m:sSupPr>
-            <m:e>
-              <m:r>
-                <w:rPr>
-                  <w:rFonts w:ascii="Cambria Math" w:eastAsiaTheme="majorEastAsia" w:hAnsi="Cambria Math"/>
-                </w:rPr>
-                <m:t>δ</m:t>
-              </m:r>
-            </m:e>
-            <m:sup>
-              <m:d>
-                <m:dPr>
-                  <m:begChr m:val="|"/>
-                  <m:endChr m:val="|"/>
-                  <m:ctrlPr>
-                    <w:rPr>
-                      <w:rFonts w:ascii="Cambria Math" w:eastAsiaTheme="majorEastAsia" w:hAnsi="Cambria Math"/>
-                      <w:i/>
-                    </w:rPr>
-                  </m:ctrlPr>
-                </m:dPr>
-                <m:e>
-                  <m:r>
-                    <w:rPr>
-                      <w:rFonts w:ascii="Cambria Math" w:eastAsiaTheme="majorEastAsia" w:hAnsi="Cambria Math"/>
-                    </w:rPr>
-                    <m:t>J</m:t>
-                  </m:r>
-                </m:e>
-              </m:d>
-              <m:r>
-                <w:rPr>
-                  <w:rFonts w:ascii="Cambria Math" w:eastAsiaTheme="majorEastAsia" w:hAnsi="Cambria Math"/>
-                </w:rPr>
-                <m:t>-1</m:t>
-              </m:r>
-            </m:sup>
-          </m:sSup>
-          <m:r>
-            <w:rPr>
-              <w:rFonts w:ascii="Cambria Math" w:eastAsiaTheme="majorEastAsia" w:hAnsi="Cambria Math"/>
-            </w:rPr>
-            <m:t>&lt;δ</m:t>
-          </m:r>
-        </m:oMath>
-      </m:oMathPara>
-    </w:p>
-    <w:p>
-      <w:pPr>
-        <w:pStyle w:val="ListParagraph"/>
-        <w:rPr>
-          <w:rFonts w:ascii="Avenir Light" w:eastAsiaTheme="majorEastAsia" w:hAnsi="Avenir Light"/>
-        </w:rPr>
-      </w:pPr>
-      <m:oMathPara>
-        <m:oMath>
-          <m:sSup>
-            <m:sSupPr>
-              <m:ctrlPr>
-                <w:rPr>
-                  <w:rFonts w:ascii="Cambria Math" w:eastAsiaTheme="majorEastAsia" w:hAnsi="Cambria Math"/>
-                  <w:i/>
-                </w:rPr>
-              </m:ctrlPr>
-            </m:sSupPr>
-            <m:e>
-              <m:d>
-                <m:dPr>
-                  <m:ctrlPr>
-                    <w:rPr>
-                      <w:rFonts w:ascii="Cambria Math" w:eastAsiaTheme="majorEastAsia" w:hAnsi="Cambria Math"/>
-                      <w:i/>
-                    </w:rPr>
-                  </m:ctrlPr>
-                </m:dPr>
-                <m:e>
-                  <m:f>
-                    <m:fPr>
-                      <m:ctrlPr>
-                        <w:rPr>
-                          <w:rFonts w:ascii="Cambria Math" w:eastAsiaTheme="majorEastAsia" w:hAnsi="Cambria Math"/>
-                          <w:i/>
-                        </w:rPr>
-                      </m:ctrlPr>
-                    </m:fPr>
-                    <m:num>
-                      <m:r>
-                        <w:rPr>
-                          <w:rFonts w:ascii="Cambria Math" w:eastAsiaTheme="majorEastAsia" w:hAnsi="Cambria Math"/>
-                        </w:rPr>
-                        <m:t>1-δ</m:t>
-                      </m:r>
-                    </m:num>
-                    <m:den>
-                      <m:r>
-                        <w:rPr>
-                          <w:rFonts w:ascii="Cambria Math" w:eastAsiaTheme="majorEastAsia" w:hAnsi="Cambria Math"/>
-                        </w:rPr>
-                        <m:t>2</m:t>
-                      </m:r>
-                    </m:den>
-                  </m:f>
-                </m:e>
-              </m:d>
-            </m:e>
-            <m:sup>
-              <m:r>
-                <w:rPr>
-                  <w:rFonts w:ascii="Cambria Math" w:eastAsiaTheme="majorEastAsia" w:hAnsi="Cambria Math"/>
-                </w:rPr>
-                <m:t>n-</m:t>
-              </m:r>
-              <m:d>
-                <m:dPr>
-                  <m:begChr m:val="|"/>
-                  <m:endChr m:val="|"/>
-                  <m:ctrlPr>
-                    <w:rPr>
-                      <w:rFonts w:ascii="Cambria Math" w:eastAsiaTheme="majorEastAsia" w:hAnsi="Cambria Math"/>
-                      <w:i/>
-                    </w:rPr>
-                  </m:ctrlPr>
-                </m:dPr>
-                <m:e>
-                  <m:r>
-                    <w:rPr>
-                      <w:rFonts w:ascii="Cambria Math" w:eastAsiaTheme="majorEastAsia" w:hAnsi="Cambria Math"/>
-                    </w:rPr>
-                    <m:t>J</m:t>
-                  </m:r>
-                </m:e>
-              </m:d>
-              <m:r>
-                <w:rPr>
-                  <w:rFonts w:ascii="Cambria Math" w:eastAsiaTheme="majorEastAsia" w:hAnsi="Cambria Math"/>
-                </w:rPr>
-                <m:t>+1</m:t>
-              </m:r>
-            </m:sup>
-          </m:sSup>
-          <m:r>
-            <w:rPr>
-              <w:rFonts w:ascii="Cambria Math" w:eastAsiaTheme="majorEastAsia" w:hAnsi="Cambria Math"/>
-            </w:rPr>
-            <m:t>&lt;3</m:t>
-          </m:r>
-        </m:oMath>
-      </m:oMathPara>
-    </w:p>
-    <w:p>
-      <w:pPr>
-        <w:pStyle w:val="ListParagraph"/>
-        <w:rPr>
-          <w:rFonts w:ascii="Avenir Light" w:eastAsiaTheme="majorEastAsia" w:hAnsi="Avenir Light"/>
-        </w:rPr>
-      </w:pPr>
-    </w:p>
-    <w:p>
-      <w:pPr>
-        <w:pStyle w:val="ListParagraph"/>
-        <w:rPr>
-          <w:rFonts w:ascii="Avenir Light" w:eastAsiaTheme="majorEastAsia" w:hAnsi="Avenir Light"/>
-        </w:rPr>
-      </w:pPr>
-      <m:oMathPara>
-        <m:oMath>
-          <m:r>
-            <m:rPr>
-              <m:scr m:val="double-struck"/>
-            </m:rPr>
-            <w:rPr>
-              <w:rFonts w:ascii="Cambria Math" w:eastAsiaTheme="majorEastAsia" w:hAnsi="Cambria Math"/>
-            </w:rPr>
-            <m:t>P</m:t>
-          </m:r>
-          <m:d>
-            <m:dPr>
-              <m:begChr m:val="["/>
-              <m:endChr m:val="]"/>
-              <m:ctrlPr>
-                <w:rPr>
-                  <w:rFonts w:ascii="Cambria Math" w:eastAsiaTheme="majorEastAsia" w:hAnsi="Cambria Math"/>
-                  <w:i/>
-                </w:rPr>
-              </m:ctrlPr>
-            </m:dPr>
-            <m:e>
-              <m:d>
-                <m:dPr>
-                  <m:ctrlPr>
-                    <w:rPr>
-                      <w:rFonts w:ascii="Cambria Math" w:eastAsiaTheme="majorEastAsia" w:hAnsi="Cambria Math"/>
-                      <w:i/>
-                    </w:rPr>
-                  </m:ctrlPr>
-                </m:dPr>
-                <m:e>
-                  <m:r>
-                    <m:rPr>
-                      <m:sty m:val="bi"/>
-                    </m:rPr>
-                    <w:rPr>
-                      <w:rFonts w:ascii="Cambria Math" w:eastAsiaTheme="majorEastAsia" w:hAnsi="Cambria Math"/>
-                    </w:rPr>
-                    <m:t>J</m:t>
-                  </m:r>
-                  <m:ctrlPr>
-                    <w:rPr>
-                      <w:rFonts w:ascii="Cambria Math" w:eastAsiaTheme="majorEastAsia" w:hAnsi="Cambria Math"/>
-                      <w:b/>
-                      <w:bCs/>
-                      <w:i/>
-                    </w:rPr>
-                  </m:ctrlPr>
-                </m:e>
-                <m:e>
-                  <m:r>
-                    <m:rPr>
-                      <m:sty m:val="bi"/>
-                    </m:rPr>
-                    <w:rPr>
-                      <w:rFonts w:ascii="Cambria Math" w:eastAsiaTheme="majorEastAsia" w:hAnsi="Cambria Math"/>
-                    </w:rPr>
-                    <m:t>z</m:t>
-                  </m:r>
-                </m:e>
-              </m:d>
-              <m:r>
-                <w:rPr>
-                  <w:rFonts w:ascii="Cambria Math" w:eastAsiaTheme="majorEastAsia" w:hAnsi="Cambria Math"/>
-                </w:rPr>
-                <m:t xml:space="preserve"> </m:t>
-              </m:r>
-              <m:r>
-                <m:rPr>
-                  <m:sty m:val="p"/>
-                </m:rPr>
-                <w:rPr>
-                  <w:rFonts w:ascii="Cambria Math" w:eastAsiaTheme="majorEastAsia" w:hAnsi="Cambria Math"/>
-                </w:rPr>
-                <m:t>is bad</m:t>
-              </m:r>
-            </m:e>
-          </m:d>
-          <m:r>
-            <w:rPr>
-              <w:rFonts w:ascii="Cambria Math" w:eastAsiaTheme="majorEastAsia" w:hAnsi="Cambria Math"/>
-            </w:rPr>
-            <m:t>≤3δw</m:t>
-          </m:r>
-        </m:oMath>
-      </m:oMathPara>
+      <m:oMath>
+        <m:r>
+          <m:rPr>
+            <m:scr m:val="double-struck"/>
+          </m:rPr>
+          <w:rPr>
+            <w:rFonts w:ascii="Cambria Math" w:eastAsiaTheme="majorEastAsia" w:hAnsi="Cambria Math"/>
+          </w:rPr>
+          <m:t>P</m:t>
+        </m:r>
+        <m:d>
+          <m:dPr>
+            <m:begChr m:val="["/>
+            <m:endChr m:val="]"/>
+            <m:ctrlPr>
+              <w:rPr>
+                <w:rFonts w:ascii="Cambria Math" w:eastAsiaTheme="majorEastAsia" w:hAnsi="Cambria Math"/>
+                <w:i/>
+              </w:rPr>
+            </m:ctrlPr>
+          </m:dPr>
+          <m:e>
+            <m:d>
+              <m:dPr>
+                <m:ctrlPr>
+                  <w:rPr>
+                    <w:rFonts w:ascii="Cambria Math" w:eastAsiaTheme="majorEastAsia" w:hAnsi="Cambria Math"/>
+                    <w:i/>
+                  </w:rPr>
+                </m:ctrlPr>
+              </m:dPr>
+              <m:e>
+                <m:r>
+                  <m:rPr>
+                    <m:sty m:val="bi"/>
+                  </m:rPr>
+                  <w:rPr>
+                    <w:rFonts w:ascii="Cambria Math" w:eastAsiaTheme="majorEastAsia" w:hAnsi="Cambria Math"/>
+                  </w:rPr>
+                  <m:t>J</m:t>
+                </m:r>
+                <m:ctrlPr>
+                  <w:rPr>
+                    <w:rFonts w:ascii="Cambria Math" w:eastAsiaTheme="majorEastAsia" w:hAnsi="Cambria Math"/>
+                    <w:b/>
+                    <w:bCs/>
+                    <w:i/>
+                  </w:rPr>
+                </m:ctrlPr>
+              </m:e>
+              <m:e>
+                <m:r>
+                  <m:rPr>
+                    <m:sty m:val="bi"/>
+                  </m:rPr>
+                  <w:rPr>
+                    <w:rFonts w:ascii="Cambria Math" w:eastAsiaTheme="majorEastAsia" w:hAnsi="Cambria Math"/>
+                  </w:rPr>
+                  <m:t>z</m:t>
+                </m:r>
+              </m:e>
+            </m:d>
+            <m:r>
+              <w:rPr>
+                <w:rFonts w:ascii="Cambria Math" w:eastAsiaTheme="majorEastAsia" w:hAnsi="Cambria Math"/>
+              </w:rPr>
+              <m:t xml:space="preserve"> </m:t>
+            </m:r>
+            <m:r>
+              <m:rPr>
+                <m:sty m:val="p"/>
+              </m:rPr>
+              <w:rPr>
+                <w:rFonts w:ascii="Cambria Math" w:eastAsiaTheme="majorEastAsia" w:hAnsi="Cambria Math"/>
+              </w:rPr>
+              <m:t>is bad</m:t>
+            </m:r>
+          </m:e>
+        </m:d>
+        <m:r>
+          <w:rPr>
+            <w:rFonts w:ascii="Cambria Math" w:eastAsiaTheme="majorEastAsia" w:hAnsi="Cambria Math"/>
+          </w:rPr>
+          <m:t>≤3δw</m:t>
+        </m:r>
+      </m:oMath>
+      <w:r>
+        <w:rPr>
+          <w:rFonts w:ascii="Avenir Light" w:eastAsiaTheme="majorEastAsia" w:hAnsi="Avenir Light"/>
+        </w:rPr>
+        <w:t>.</w:t>
+      </w:r>
     </w:p>
     <w:sectPr>
       <w:pgSz w:w="12240" w:h="15840"/>
@@ -9067,6 +8993,33 @@
       <w:color w:val="808080"/>
     </w:rPr>
   </w:style>
+  <w:style w:type="paragraph" w:styleId="BalloonText">
+    <w:name w:val="Balloon Text"/>
+    <w:basedOn w:val="Normal"/>
+    <w:link w:val="BalloonTextChar"/>
+    <w:uiPriority w:val="99"/>
+    <w:semiHidden/>
+    <w:unhideWhenUsed/>
+    <w:rsid w:val="0016052E"/>
+    <w:rPr>
+      <w:rFonts w:ascii="Times New Roman" w:hAnsi="Times New Roman" w:cs="Times New Roman"/>
+      <w:sz w:val="18"/>
+      <w:szCs w:val="18"/>
+    </w:rPr>
+  </w:style>
+  <w:style w:type="character" w:customStyle="1" w:styleId="BalloonTextChar">
+    <w:name w:val="Balloon Text Char"/>
+    <w:basedOn w:val="DefaultParagraphFont"/>
+    <w:link w:val="BalloonText"/>
+    <w:uiPriority w:val="99"/>
+    <w:semiHidden/>
+    <w:rsid w:val="0016052E"/>
+    <w:rPr>
+      <w:rFonts w:ascii="Times New Roman" w:hAnsi="Times New Roman" w:cs="Times New Roman"/>
+      <w:sz w:val="18"/>
+      <w:szCs w:val="18"/>
+    </w:rPr>
+  </w:style>
 </w:styles>
 </file>
 

</xml_diff>